<commit_message>
update 病例号 medical_records case_no varchar255
</commit_message>
<xml_diff>
--- a/doc/东软HIS医院管理系统 - 软件需求规格说明(SRS).docx
+++ b/doc/东软HIS医院管理系统 - 软件需求规格说明(SRS).docx
@@ -563,7 +563,7 @@
     </w:p>
     <w:tbl>
       <w:tblPr>
-        <w:tblStyle w:val="34"/>
+        <w:tblStyle w:val="39"/>
         <w:tblW w:w="9287" w:type="dxa"/>
         <w:tblInd w:w="276" w:type="dxa"/>
         <w:tblLayout w:type="fixed"/>
@@ -583,12 +583,6 @@
       <w:tr>
         <w:tblPrEx>
           <w:tblLayout w:type="fixed"/>
-          <w:tblCellMar>
-            <w:top w:w="0" w:type="dxa"/>
-            <w:left w:w="30" w:type="dxa"/>
-            <w:bottom w:w="0" w:type="dxa"/>
-            <w:right w:w="30" w:type="dxa"/>
-          </w:tblCellMar>
         </w:tblPrEx>
         <w:trPr>
           <w:trHeight w:val="436" w:hRule="atLeast"/>
@@ -726,12 +720,6 @@
       <w:tr>
         <w:tblPrEx>
           <w:tblLayout w:type="fixed"/>
-          <w:tblCellMar>
-            <w:top w:w="0" w:type="dxa"/>
-            <w:left w:w="30" w:type="dxa"/>
-            <w:bottom w:w="0" w:type="dxa"/>
-            <w:right w:w="30" w:type="dxa"/>
-          </w:tblCellMar>
         </w:tblPrEx>
         <w:trPr>
           <w:trHeight w:val="234" w:hRule="atLeast"/>
@@ -909,12 +897,6 @@
       <w:tr>
         <w:tblPrEx>
           <w:tblLayout w:type="fixed"/>
-          <w:tblCellMar>
-            <w:top w:w="0" w:type="dxa"/>
-            <w:left w:w="30" w:type="dxa"/>
-            <w:bottom w:w="0" w:type="dxa"/>
-            <w:right w:w="30" w:type="dxa"/>
-          </w:tblCellMar>
         </w:tblPrEx>
         <w:trPr>
           <w:trHeight w:val="341" w:hRule="atLeast"/>
@@ -1010,12 +992,6 @@
       <w:tr>
         <w:tblPrEx>
           <w:tblLayout w:type="fixed"/>
-          <w:tblCellMar>
-            <w:top w:w="0" w:type="dxa"/>
-            <w:left w:w="30" w:type="dxa"/>
-            <w:bottom w:w="0" w:type="dxa"/>
-            <w:right w:w="30" w:type="dxa"/>
-          </w:tblCellMar>
         </w:tblPrEx>
         <w:trPr>
           <w:trHeight w:val="293" w:hRule="atLeast"/>
@@ -1112,12 +1088,6 @@
       <w:tr>
         <w:tblPrEx>
           <w:tblLayout w:type="fixed"/>
-          <w:tblCellMar>
-            <w:top w:w="0" w:type="dxa"/>
-            <w:left w:w="30" w:type="dxa"/>
-            <w:bottom w:w="0" w:type="dxa"/>
-            <w:right w:w="30" w:type="dxa"/>
-          </w:tblCellMar>
         </w:tblPrEx>
         <w:trPr>
           <w:trHeight w:val="146" w:hRule="atLeast"/>
@@ -1210,12 +1180,6 @@
       <w:tr>
         <w:tblPrEx>
           <w:tblLayout w:type="fixed"/>
-          <w:tblCellMar>
-            <w:top w:w="0" w:type="dxa"/>
-            <w:left w:w="30" w:type="dxa"/>
-            <w:bottom w:w="0" w:type="dxa"/>
-            <w:right w:w="30" w:type="dxa"/>
-          </w:tblCellMar>
         </w:tblPrEx>
         <w:trPr>
           <w:trHeight w:val="146" w:hRule="atLeast"/>
@@ -1308,12 +1272,6 @@
       <w:tr>
         <w:tblPrEx>
           <w:tblLayout w:type="fixed"/>
-          <w:tblCellMar>
-            <w:top w:w="0" w:type="dxa"/>
-            <w:left w:w="30" w:type="dxa"/>
-            <w:bottom w:w="0" w:type="dxa"/>
-            <w:right w:w="30" w:type="dxa"/>
-          </w:tblCellMar>
         </w:tblPrEx>
         <w:trPr>
           <w:trHeight w:val="146" w:hRule="atLeast"/>
@@ -1402,12 +1360,6 @@
       <w:tr>
         <w:tblPrEx>
           <w:tblLayout w:type="fixed"/>
-          <w:tblCellMar>
-            <w:top w:w="0" w:type="dxa"/>
-            <w:left w:w="30" w:type="dxa"/>
-            <w:bottom w:w="0" w:type="dxa"/>
-            <w:right w:w="30" w:type="dxa"/>
-          </w:tblCellMar>
         </w:tblPrEx>
         <w:trPr>
           <w:trHeight w:val="146" w:hRule="atLeast"/>
@@ -1500,12 +1452,6 @@
       <w:tr>
         <w:tblPrEx>
           <w:tblLayout w:type="fixed"/>
-          <w:tblCellMar>
-            <w:top w:w="0" w:type="dxa"/>
-            <w:left w:w="30" w:type="dxa"/>
-            <w:bottom w:w="0" w:type="dxa"/>
-            <w:right w:w="30" w:type="dxa"/>
-          </w:tblCellMar>
         </w:tblPrEx>
         <w:trPr>
           <w:trHeight w:val="146" w:hRule="atLeast"/>
@@ -1598,12 +1544,6 @@
       <w:tr>
         <w:tblPrEx>
           <w:tblLayout w:type="fixed"/>
-          <w:tblCellMar>
-            <w:top w:w="0" w:type="dxa"/>
-            <w:left w:w="30" w:type="dxa"/>
-            <w:bottom w:w="0" w:type="dxa"/>
-            <w:right w:w="30" w:type="dxa"/>
-          </w:tblCellMar>
         </w:tblPrEx>
         <w:trPr>
           <w:trHeight w:val="146" w:hRule="atLeast"/>
@@ -1696,12 +1636,6 @@
       <w:tr>
         <w:tblPrEx>
           <w:tblLayout w:type="fixed"/>
-          <w:tblCellMar>
-            <w:top w:w="0" w:type="dxa"/>
-            <w:left w:w="30" w:type="dxa"/>
-            <w:bottom w:w="0" w:type="dxa"/>
-            <w:right w:w="30" w:type="dxa"/>
-          </w:tblCellMar>
         </w:tblPrEx>
         <w:trPr>
           <w:trHeight w:val="146" w:hRule="atLeast"/>
@@ -1791,12 +1725,6 @@
       <w:tr>
         <w:tblPrEx>
           <w:tblLayout w:type="fixed"/>
-          <w:tblCellMar>
-            <w:top w:w="0" w:type="dxa"/>
-            <w:left w:w="30" w:type="dxa"/>
-            <w:bottom w:w="0" w:type="dxa"/>
-            <w:right w:w="30" w:type="dxa"/>
-          </w:tblCellMar>
         </w:tblPrEx>
         <w:trPr>
           <w:trHeight w:val="146" w:hRule="atLeast"/>
@@ -1889,12 +1817,6 @@
       <w:tr>
         <w:tblPrEx>
           <w:tblLayout w:type="fixed"/>
-          <w:tblCellMar>
-            <w:top w:w="0" w:type="dxa"/>
-            <w:left w:w="30" w:type="dxa"/>
-            <w:bottom w:w="0" w:type="dxa"/>
-            <w:right w:w="30" w:type="dxa"/>
-          </w:tblCellMar>
         </w:tblPrEx>
         <w:trPr>
           <w:trHeight w:val="146" w:hRule="atLeast"/>
@@ -1987,12 +1909,6 @@
       <w:tr>
         <w:tblPrEx>
           <w:tblLayout w:type="fixed"/>
-          <w:tblCellMar>
-            <w:top w:w="0" w:type="dxa"/>
-            <w:left w:w="30" w:type="dxa"/>
-            <w:bottom w:w="0" w:type="dxa"/>
-            <w:right w:w="30" w:type="dxa"/>
-          </w:tblCellMar>
         </w:tblPrEx>
         <w:trPr>
           <w:trHeight w:val="146" w:hRule="atLeast"/>
@@ -2085,12 +2001,6 @@
       <w:tr>
         <w:tblPrEx>
           <w:tblLayout w:type="fixed"/>
-          <w:tblCellMar>
-            <w:top w:w="0" w:type="dxa"/>
-            <w:left w:w="30" w:type="dxa"/>
-            <w:bottom w:w="0" w:type="dxa"/>
-            <w:right w:w="30" w:type="dxa"/>
-          </w:tblCellMar>
         </w:tblPrEx>
         <w:trPr>
           <w:trHeight w:val="146" w:hRule="atLeast"/>
@@ -2183,12 +2093,6 @@
       <w:tr>
         <w:tblPrEx>
           <w:tblLayout w:type="fixed"/>
-          <w:tblCellMar>
-            <w:top w:w="0" w:type="dxa"/>
-            <w:left w:w="30" w:type="dxa"/>
-            <w:bottom w:w="0" w:type="dxa"/>
-            <w:right w:w="30" w:type="dxa"/>
-          </w:tblCellMar>
         </w:tblPrEx>
         <w:trPr>
           <w:trHeight w:val="277" w:hRule="atLeast"/>
@@ -2317,7 +2221,7 @@
     </w:p>
     <w:p>
       <w:pPr>
-        <w:pStyle w:val="25"/>
+        <w:pStyle w:val="26"/>
         <w:tabs>
           <w:tab w:val="left" w:pos="480"/>
           <w:tab w:val="right" w:leader="dot" w:pos="9628"/>
@@ -2399,7 +2303,7 @@
     </w:p>
     <w:p>
       <w:pPr>
-        <w:pStyle w:val="29"/>
+        <w:pStyle w:val="30"/>
         <w:tabs>
           <w:tab w:val="left" w:pos="720"/>
           <w:tab w:val="right" w:leader="dot" w:pos="9628"/>
@@ -2464,7 +2368,7 @@
     </w:p>
     <w:p>
       <w:pPr>
-        <w:pStyle w:val="29"/>
+        <w:pStyle w:val="30"/>
         <w:tabs>
           <w:tab w:val="left" w:pos="960"/>
           <w:tab w:val="right" w:leader="dot" w:pos="9628"/>
@@ -2536,7 +2440,7 @@
     </w:p>
     <w:p>
       <w:pPr>
-        <w:pStyle w:val="29"/>
+        <w:pStyle w:val="30"/>
         <w:tabs>
           <w:tab w:val="left" w:pos="960"/>
           <w:tab w:val="right" w:leader="dot" w:pos="9628"/>
@@ -2608,7 +2512,7 @@
     </w:p>
     <w:p>
       <w:pPr>
-        <w:pStyle w:val="25"/>
+        <w:pStyle w:val="26"/>
         <w:tabs>
           <w:tab w:val="left" w:pos="480"/>
           <w:tab w:val="right" w:leader="dot" w:pos="9628"/>
@@ -2667,7 +2571,7 @@
     </w:p>
     <w:p>
       <w:pPr>
-        <w:pStyle w:val="25"/>
+        <w:pStyle w:val="26"/>
         <w:tabs>
           <w:tab w:val="left" w:pos="480"/>
           <w:tab w:val="right" w:leader="dot" w:pos="9628"/>
@@ -2730,7 +2634,7 @@
     </w:p>
     <w:p>
       <w:pPr>
-        <w:pStyle w:val="29"/>
+        <w:pStyle w:val="30"/>
         <w:tabs>
           <w:tab w:val="left" w:pos="960"/>
           <w:tab w:val="right" w:leader="dot" w:pos="9628"/>
@@ -2789,7 +2693,7 @@
     </w:p>
     <w:p>
       <w:pPr>
-        <w:pStyle w:val="29"/>
+        <w:pStyle w:val="30"/>
         <w:tabs>
           <w:tab w:val="left" w:pos="960"/>
           <w:tab w:val="right" w:leader="dot" w:pos="9628"/>
@@ -2848,7 +2752,7 @@
     </w:p>
     <w:p>
       <w:pPr>
-        <w:pStyle w:val="29"/>
+        <w:pStyle w:val="30"/>
         <w:tabs>
           <w:tab w:val="left" w:pos="960"/>
           <w:tab w:val="right" w:leader="dot" w:pos="9628"/>
@@ -2907,7 +2811,7 @@
     </w:p>
     <w:p>
       <w:pPr>
-        <w:pStyle w:val="29"/>
+        <w:pStyle w:val="30"/>
         <w:tabs>
           <w:tab w:val="left" w:pos="960"/>
           <w:tab w:val="right" w:leader="dot" w:pos="9628"/>
@@ -2966,7 +2870,7 @@
     </w:p>
     <w:p>
       <w:pPr>
-        <w:pStyle w:val="29"/>
+        <w:pStyle w:val="30"/>
         <w:tabs>
           <w:tab w:val="left" w:pos="960"/>
           <w:tab w:val="right" w:leader="dot" w:pos="9628"/>
@@ -3025,7 +2929,7 @@
     </w:p>
     <w:p>
       <w:pPr>
-        <w:pStyle w:val="29"/>
+        <w:pStyle w:val="30"/>
         <w:tabs>
           <w:tab w:val="left" w:pos="960"/>
           <w:tab w:val="right" w:leader="dot" w:pos="9628"/>
@@ -3084,7 +2988,7 @@
     </w:p>
     <w:p>
       <w:pPr>
-        <w:pStyle w:val="29"/>
+        <w:pStyle w:val="30"/>
         <w:tabs>
           <w:tab w:val="left" w:pos="960"/>
           <w:tab w:val="right" w:leader="dot" w:pos="9628"/>
@@ -3143,7 +3047,7 @@
     </w:p>
     <w:p>
       <w:pPr>
-        <w:pStyle w:val="25"/>
+        <w:pStyle w:val="26"/>
         <w:tabs>
           <w:tab w:val="left" w:pos="480"/>
           <w:tab w:val="right" w:leader="dot" w:pos="9628"/>
@@ -3206,7 +3110,7 @@
     </w:p>
     <w:p>
       <w:pPr>
-        <w:pStyle w:val="29"/>
+        <w:pStyle w:val="30"/>
         <w:tabs>
           <w:tab w:val="left" w:pos="960"/>
           <w:tab w:val="right" w:leader="dot" w:pos="9628"/>
@@ -3265,7 +3169,7 @@
     </w:p>
     <w:p>
       <w:pPr>
-        <w:pStyle w:val="29"/>
+        <w:pStyle w:val="30"/>
         <w:tabs>
           <w:tab w:val="left" w:pos="960"/>
           <w:tab w:val="right" w:leader="dot" w:pos="9628"/>
@@ -3324,7 +3228,7 @@
     </w:p>
     <w:p>
       <w:pPr>
-        <w:pStyle w:val="29"/>
+        <w:pStyle w:val="30"/>
         <w:tabs>
           <w:tab w:val="left" w:pos="960"/>
           <w:tab w:val="right" w:leader="dot" w:pos="9628"/>
@@ -3383,7 +3287,7 @@
     </w:p>
     <w:p>
       <w:pPr>
-        <w:pStyle w:val="29"/>
+        <w:pStyle w:val="30"/>
         <w:tabs>
           <w:tab w:val="left" w:pos="960"/>
           <w:tab w:val="right" w:leader="dot" w:pos="9628"/>
@@ -3442,7 +3346,7 @@
     </w:p>
     <w:p>
       <w:pPr>
-        <w:pStyle w:val="29"/>
+        <w:pStyle w:val="30"/>
         <w:tabs>
           <w:tab w:val="left" w:pos="960"/>
           <w:tab w:val="right" w:leader="dot" w:pos="9628"/>
@@ -3501,7 +3405,7 @@
     </w:p>
     <w:p>
       <w:pPr>
-        <w:pStyle w:val="29"/>
+        <w:pStyle w:val="30"/>
         <w:tabs>
           <w:tab w:val="left" w:pos="960"/>
           <w:tab w:val="right" w:leader="dot" w:pos="9628"/>
@@ -3560,7 +3464,7 @@
     </w:p>
     <w:p>
       <w:pPr>
-        <w:pStyle w:val="25"/>
+        <w:pStyle w:val="26"/>
         <w:tabs>
           <w:tab w:val="left" w:pos="480"/>
           <w:tab w:val="right" w:leader="dot" w:pos="9628"/>
@@ -3623,7 +3527,7 @@
     </w:p>
     <w:p>
       <w:pPr>
-        <w:pStyle w:val="29"/>
+        <w:pStyle w:val="30"/>
         <w:tabs>
           <w:tab w:val="left" w:pos="960"/>
           <w:tab w:val="right" w:leader="dot" w:pos="9628"/>
@@ -3682,7 +3586,7 @@
     </w:p>
     <w:p>
       <w:pPr>
-        <w:pStyle w:val="29"/>
+        <w:pStyle w:val="30"/>
         <w:tabs>
           <w:tab w:val="left" w:pos="960"/>
           <w:tab w:val="right" w:leader="dot" w:pos="9628"/>
@@ -3741,7 +3645,7 @@
     </w:p>
     <w:p>
       <w:pPr>
-        <w:pStyle w:val="29"/>
+        <w:pStyle w:val="30"/>
         <w:tabs>
           <w:tab w:val="left" w:pos="960"/>
           <w:tab w:val="right" w:leader="dot" w:pos="9628"/>
@@ -3800,7 +3704,7 @@
     </w:p>
     <w:p>
       <w:pPr>
-        <w:pStyle w:val="29"/>
+        <w:pStyle w:val="30"/>
         <w:tabs>
           <w:tab w:val="left" w:pos="960"/>
           <w:tab w:val="right" w:leader="dot" w:pos="9628"/>
@@ -3858,7 +3762,7 @@
     </w:p>
     <w:p>
       <w:pPr>
-        <w:pStyle w:val="29"/>
+        <w:pStyle w:val="30"/>
         <w:tabs>
           <w:tab w:val="left" w:pos="960"/>
           <w:tab w:val="right" w:leader="dot" w:pos="9628"/>
@@ -3917,7 +3821,7 @@
     </w:p>
     <w:p>
       <w:pPr>
-        <w:pStyle w:val="29"/>
+        <w:pStyle w:val="30"/>
         <w:tabs>
           <w:tab w:val="left" w:pos="960"/>
           <w:tab w:val="right" w:leader="dot" w:pos="9628"/>
@@ -3976,7 +3880,7 @@
     </w:p>
     <w:p>
       <w:pPr>
-        <w:pStyle w:val="29"/>
+        <w:pStyle w:val="30"/>
         <w:tabs>
           <w:tab w:val="left" w:pos="960"/>
           <w:tab w:val="right" w:leader="dot" w:pos="9628"/>
@@ -4032,7 +3936,7 @@
     </w:p>
     <w:p>
       <w:pPr>
-        <w:pStyle w:val="29"/>
+        <w:pStyle w:val="30"/>
         <w:tabs>
           <w:tab w:val="left" w:pos="960"/>
           <w:tab w:val="right" w:leader="dot" w:pos="9628"/>
@@ -4091,7 +3995,7 @@
     </w:p>
     <w:p>
       <w:pPr>
-        <w:pStyle w:val="29"/>
+        <w:pStyle w:val="30"/>
         <w:tabs>
           <w:tab w:val="left" w:pos="960"/>
           <w:tab w:val="right" w:leader="dot" w:pos="9628"/>
@@ -4150,7 +4054,7 @@
     </w:p>
     <w:p>
       <w:pPr>
-        <w:pStyle w:val="29"/>
+        <w:pStyle w:val="30"/>
         <w:tabs>
           <w:tab w:val="left" w:pos="960"/>
           <w:tab w:val="right" w:leader="dot" w:pos="9628"/>
@@ -4209,7 +4113,7 @@
     </w:p>
     <w:p>
       <w:pPr>
-        <w:pStyle w:val="29"/>
+        <w:pStyle w:val="30"/>
         <w:tabs>
           <w:tab w:val="left" w:pos="960"/>
           <w:tab w:val="right" w:leader="dot" w:pos="9628"/>
@@ -4268,7 +4172,7 @@
     </w:p>
     <w:p>
       <w:pPr>
-        <w:pStyle w:val="29"/>
+        <w:pStyle w:val="30"/>
         <w:tabs>
           <w:tab w:val="left" w:pos="960"/>
           <w:tab w:val="right" w:leader="dot" w:pos="9628"/>
@@ -4327,7 +4231,7 @@
     </w:p>
     <w:p>
       <w:pPr>
-        <w:pStyle w:val="29"/>
+        <w:pStyle w:val="30"/>
         <w:tabs>
           <w:tab w:val="left" w:pos="960"/>
           <w:tab w:val="right" w:leader="dot" w:pos="9628"/>
@@ -4386,7 +4290,7 @@
     </w:p>
     <w:p>
       <w:pPr>
-        <w:pStyle w:val="29"/>
+        <w:pStyle w:val="30"/>
         <w:tabs>
           <w:tab w:val="left" w:pos="960"/>
           <w:tab w:val="right" w:leader="dot" w:pos="9628"/>
@@ -4445,7 +4349,7 @@
     </w:p>
     <w:p>
       <w:pPr>
-        <w:pStyle w:val="29"/>
+        <w:pStyle w:val="30"/>
         <w:tabs>
           <w:tab w:val="left" w:pos="960"/>
           <w:tab w:val="right" w:leader="dot" w:pos="9628"/>
@@ -4504,7 +4408,7 @@
     </w:p>
     <w:p>
       <w:pPr>
-        <w:pStyle w:val="25"/>
+        <w:pStyle w:val="26"/>
         <w:tabs>
           <w:tab w:val="left" w:pos="480"/>
           <w:tab w:val="right" w:leader="dot" w:pos="9628"/>
@@ -4567,7 +4471,7 @@
     </w:p>
     <w:p>
       <w:pPr>
-        <w:pStyle w:val="29"/>
+        <w:pStyle w:val="30"/>
         <w:tabs>
           <w:tab w:val="left" w:pos="960"/>
           <w:tab w:val="right" w:leader="dot" w:pos="9628"/>
@@ -4626,7 +4530,7 @@
     </w:p>
     <w:p>
       <w:pPr>
-        <w:pStyle w:val="29"/>
+        <w:pStyle w:val="30"/>
         <w:tabs>
           <w:tab w:val="left" w:pos="960"/>
           <w:tab w:val="right" w:leader="dot" w:pos="9628"/>
@@ -4685,7 +4589,7 @@
     </w:p>
     <w:p>
       <w:pPr>
-        <w:pStyle w:val="29"/>
+        <w:pStyle w:val="30"/>
         <w:tabs>
           <w:tab w:val="left" w:pos="960"/>
           <w:tab w:val="right" w:leader="dot" w:pos="9628"/>
@@ -4744,7 +4648,7 @@
     </w:p>
     <w:p>
       <w:pPr>
-        <w:pStyle w:val="25"/>
+        <w:pStyle w:val="26"/>
         <w:tabs>
           <w:tab w:val="left" w:pos="480"/>
           <w:tab w:val="right" w:leader="dot" w:pos="9628"/>
@@ -4807,7 +4711,7 @@
     </w:p>
     <w:p>
       <w:pPr>
-        <w:pStyle w:val="29"/>
+        <w:pStyle w:val="30"/>
         <w:tabs>
           <w:tab w:val="left" w:pos="960"/>
           <w:tab w:val="right" w:leader="dot" w:pos="9628"/>
@@ -4866,7 +4770,7 @@
     </w:p>
     <w:p>
       <w:pPr>
-        <w:pStyle w:val="29"/>
+        <w:pStyle w:val="30"/>
         <w:tabs>
           <w:tab w:val="left" w:pos="960"/>
           <w:tab w:val="right" w:leader="dot" w:pos="9628"/>
@@ -4925,7 +4829,7 @@
     </w:p>
     <w:p>
       <w:pPr>
-        <w:pStyle w:val="29"/>
+        <w:pStyle w:val="30"/>
         <w:tabs>
           <w:tab w:val="left" w:pos="960"/>
           <w:tab w:val="right" w:leader="dot" w:pos="9628"/>
@@ -4984,7 +4888,7 @@
     </w:p>
     <w:p>
       <w:pPr>
-        <w:pStyle w:val="25"/>
+        <w:pStyle w:val="26"/>
         <w:tabs>
           <w:tab w:val="left" w:pos="480"/>
           <w:tab w:val="right" w:leader="dot" w:pos="9628"/>
@@ -5047,7 +4951,7 @@
     </w:p>
     <w:p>
       <w:pPr>
-        <w:pStyle w:val="29"/>
+        <w:pStyle w:val="30"/>
         <w:tabs>
           <w:tab w:val="left" w:pos="960"/>
           <w:tab w:val="right" w:leader="dot" w:pos="9628"/>
@@ -5106,7 +5010,7 @@
     </w:p>
     <w:p>
       <w:pPr>
-        <w:pStyle w:val="29"/>
+        <w:pStyle w:val="30"/>
         <w:tabs>
           <w:tab w:val="left" w:pos="960"/>
           <w:tab w:val="right" w:leader="dot" w:pos="9628"/>
@@ -5165,7 +5069,7 @@
     </w:p>
     <w:p>
       <w:pPr>
-        <w:pStyle w:val="29"/>
+        <w:pStyle w:val="30"/>
         <w:tabs>
           <w:tab w:val="left" w:pos="960"/>
           <w:tab w:val="right" w:leader="dot" w:pos="9628"/>
@@ -5224,7 +5128,7 @@
     </w:p>
     <w:p>
       <w:pPr>
-        <w:pStyle w:val="29"/>
+        <w:pStyle w:val="30"/>
         <w:tabs>
           <w:tab w:val="left" w:pos="960"/>
           <w:tab w:val="right" w:leader="dot" w:pos="9628"/>
@@ -5283,7 +5187,7 @@
     </w:p>
     <w:p>
       <w:pPr>
-        <w:pStyle w:val="29"/>
+        <w:pStyle w:val="30"/>
         <w:tabs>
           <w:tab w:val="left" w:pos="960"/>
           <w:tab w:val="right" w:leader="dot" w:pos="9628"/>
@@ -5968,15 +5872,7 @@
         <w:rPr>
           <w:lang w:eastAsia="zh-CN"/>
         </w:rPr>
-        <w:t>医技科</w:t>
-      </w:r>
-      <w:bookmarkStart w:id="88" w:name="_GoBack"/>
-      <w:bookmarkEnd w:id="88"/>
-      <w:r>
-        <w:rPr>
-          <w:lang w:eastAsia="zh-CN"/>
-        </w:rPr>
-        <w:t>室</w:t>
+        <w:t>医技科室</w:t>
       </w:r>
       <w:r>
         <w:rPr>
@@ -6142,7 +6038,15 @@
         <w:rPr>
           <w:lang w:eastAsia="zh-CN"/>
         </w:rPr>
-        <w:t>用于医院管理员维护的</w:t>
+        <w:t>用于医院管理员维护</w:t>
+      </w:r>
+      <w:bookmarkStart w:id="88" w:name="_GoBack"/>
+      <w:bookmarkEnd w:id="88"/>
+      <w:r>
+        <w:rPr>
+          <w:lang w:eastAsia="zh-CN"/>
+        </w:rPr>
+        <w:t>的</w:t>
       </w:r>
       <w:r>
         <w:rPr>
@@ -7929,8 +7833,8 @@
           <w:lang w:eastAsia="zh-CN"/>
         </w:rPr>
       </w:pPr>
-      <w:bookmarkStart w:id="26" w:name="_Toc532463183"/>
-      <w:bookmarkStart w:id="27" w:name="_Toc311290531"/>
+      <w:bookmarkStart w:id="26" w:name="_Toc311290531"/>
+      <w:bookmarkStart w:id="27" w:name="_Toc532463183"/>
       <w:r>
         <w:rPr>
           <w:rFonts w:hint="eastAsia"/>
@@ -8029,8 +7933,8 @@
           <w:lang w:eastAsia="zh-CN"/>
         </w:rPr>
       </w:pPr>
-      <w:bookmarkStart w:id="29" w:name="_Toc532463184"/>
-      <w:bookmarkStart w:id="30" w:name="_Toc311290525"/>
+      <w:bookmarkStart w:id="29" w:name="_Toc311290525"/>
+      <w:bookmarkStart w:id="30" w:name="_Toc532463184"/>
       <w:r>
         <w:rPr>
           <w:rFonts w:hint="eastAsia"/>
@@ -8339,15 +8243,15 @@
         </w:rPr>
       </w:pPr>
       <w:bookmarkStart w:id="32" w:name="_Toc532463185"/>
-      <w:bookmarkStart w:id="33" w:name="_Toc350175545"/>
-      <w:bookmarkStart w:id="34" w:name="_Toc350175718"/>
-      <w:bookmarkStart w:id="35" w:name="_Toc330305671"/>
-      <w:bookmarkStart w:id="36" w:name="_Toc247981239"/>
+      <w:bookmarkStart w:id="33" w:name="_Toc277085936"/>
+      <w:bookmarkStart w:id="34" w:name="_Toc278025681"/>
+      <w:bookmarkStart w:id="35" w:name="_Toc342056876"/>
+      <w:bookmarkStart w:id="36" w:name="_Toc350176381"/>
       <w:bookmarkStart w:id="37" w:name="_Toc246386989"/>
-      <w:bookmarkStart w:id="38" w:name="_Toc350176381"/>
-      <w:bookmarkStart w:id="39" w:name="_Toc342056876"/>
-      <w:bookmarkStart w:id="40" w:name="_Toc278025681"/>
-      <w:bookmarkStart w:id="41" w:name="_Toc277085936"/>
+      <w:bookmarkStart w:id="38" w:name="_Toc247981239"/>
+      <w:bookmarkStart w:id="39" w:name="_Toc330305671"/>
+      <w:bookmarkStart w:id="40" w:name="_Toc350175718"/>
+      <w:bookmarkStart w:id="41" w:name="_Toc350175545"/>
       <w:bookmarkStart w:id="42" w:name="_Toc362016057"/>
       <w:bookmarkStart w:id="43" w:name="_Toc280048162"/>
       <w:bookmarkStart w:id="44" w:name="_Toc330305738"/>
@@ -9509,7 +9413,7 @@
         <w:drawing>
           <wp:inline distT="0" distB="0" distL="0" distR="0">
             <wp:extent cx="5274310" cy="3988435"/>
-            <wp:effectExtent l="0" t="0" r="2540" b="0"/>
+            <wp:effectExtent l="0" t="0" r="8890" b="24765"/>
             <wp:docPr id="229" name="图片 229"/>
             <wp:cNvGraphicFramePr>
               <a:graphicFrameLocks xmlns:a="http://schemas.openxmlformats.org/drawingml/2006/main" noChangeAspect="1"/>
@@ -12930,8 +12834,8 @@
         </w:rPr>
       </w:pPr>
       <w:bookmarkStart w:id="73" w:name="_Toc532463203"/>
-      <w:bookmarkStart w:id="74" w:name="_Toc311290537"/>
-      <w:bookmarkStart w:id="75" w:name="_Toc311290540"/>
+      <w:bookmarkStart w:id="74" w:name="_Toc311290540"/>
+      <w:bookmarkStart w:id="75" w:name="_Toc311290537"/>
       <w:r>
         <w:rPr>
           <w:rFonts w:hint="eastAsia"/>
@@ -14701,7 +14605,7 @@
 <w:ftr xmlns:wpc="http://schemas.microsoft.com/office/word/2010/wordprocessingCanvas" xmlns:mc="http://schemas.openxmlformats.org/markup-compatibility/2006" xmlns:o="urn:schemas-microsoft-com:office:office" xmlns:r="http://schemas.openxmlformats.org/officeDocument/2006/relationships" xmlns:m="http://schemas.openxmlformats.org/officeDocument/2006/math" xmlns:v="urn:schemas-microsoft-com:vml" xmlns:wp14="http://schemas.microsoft.com/office/word/2010/wordprocessingDrawing" xmlns:wp="http://schemas.openxmlformats.org/drawingml/2006/wordprocessingDrawing" xmlns:w10="urn:schemas-microsoft-com:office:word" xmlns:w="http://schemas.openxmlformats.org/wordprocessingml/2006/main" xmlns:w14="http://schemas.microsoft.com/office/word/2010/wordml" xmlns:w15="http://schemas.microsoft.com/office/word/2012/wordml" xmlns:wpg="http://schemas.microsoft.com/office/word/2010/wordprocessingGroup" xmlns:wpi="http://schemas.microsoft.com/office/word/2010/wordprocessingInk" xmlns:wne="http://schemas.microsoft.com/office/word/2006/wordml" xmlns:wps="http://schemas.microsoft.com/office/word/2010/wordprocessingShape" xmlns:wpsCustomData="http://www.wps.cn/officeDocument/2013/wpsCustomData" mc:Ignorable="w14 w15 wp14">
   <w:p>
     <w:pPr>
-      <w:pStyle w:val="23"/>
+      <w:pStyle w:val="24"/>
       <w:jc w:val="center"/>
     </w:pPr>
   </w:p>
@@ -14712,7 +14616,7 @@
 <w:ftr xmlns:wpc="http://schemas.microsoft.com/office/word/2010/wordprocessingCanvas" xmlns:mc="http://schemas.openxmlformats.org/markup-compatibility/2006" xmlns:o="urn:schemas-microsoft-com:office:office" xmlns:r="http://schemas.openxmlformats.org/officeDocument/2006/relationships" xmlns:m="http://schemas.openxmlformats.org/officeDocument/2006/math" xmlns:v="urn:schemas-microsoft-com:vml" xmlns:wp14="http://schemas.microsoft.com/office/word/2010/wordprocessingDrawing" xmlns:wp="http://schemas.openxmlformats.org/drawingml/2006/wordprocessingDrawing" xmlns:w10="urn:schemas-microsoft-com:office:word" xmlns:w="http://schemas.openxmlformats.org/wordprocessingml/2006/main" xmlns:w14="http://schemas.microsoft.com/office/word/2010/wordml" xmlns:w15="http://schemas.microsoft.com/office/word/2012/wordml" xmlns:wpg="http://schemas.microsoft.com/office/word/2010/wordprocessingGroup" xmlns:wpi="http://schemas.microsoft.com/office/word/2010/wordprocessingInk" xmlns:wne="http://schemas.microsoft.com/office/word/2006/wordml" xmlns:wps="http://schemas.microsoft.com/office/word/2010/wordprocessingShape" xmlns:wpsCustomData="http://www.wps.cn/officeDocument/2013/wpsCustomData" mc:Ignorable="w14 w15 wp14">
   <w:p>
     <w:pPr>
-      <w:pStyle w:val="23"/>
+      <w:pStyle w:val="24"/>
       <w:jc w:val="center"/>
     </w:pPr>
     <w:r>
@@ -14754,7 +14658,7 @@
 <w:hdr xmlns:wpc="http://schemas.microsoft.com/office/word/2010/wordprocessingCanvas" xmlns:mc="http://schemas.openxmlformats.org/markup-compatibility/2006" xmlns:o="urn:schemas-microsoft-com:office:office" xmlns:r="http://schemas.openxmlformats.org/officeDocument/2006/relationships" xmlns:m="http://schemas.openxmlformats.org/officeDocument/2006/math" xmlns:v="urn:schemas-microsoft-com:vml" xmlns:wp14="http://schemas.microsoft.com/office/word/2010/wordprocessingDrawing" xmlns:wp="http://schemas.openxmlformats.org/drawingml/2006/wordprocessingDrawing" xmlns:w10="urn:schemas-microsoft-com:office:word" xmlns:w="http://schemas.openxmlformats.org/wordprocessingml/2006/main" xmlns:w14="http://schemas.microsoft.com/office/word/2010/wordml" xmlns:w15="http://schemas.microsoft.com/office/word/2012/wordml" xmlns:wpg="http://schemas.microsoft.com/office/word/2010/wordprocessingGroup" xmlns:wpi="http://schemas.microsoft.com/office/word/2010/wordprocessingInk" xmlns:wne="http://schemas.microsoft.com/office/word/2006/wordml" xmlns:wps="http://schemas.microsoft.com/office/word/2010/wordprocessingShape" xmlns:wpsCustomData="http://www.wps.cn/officeDocument/2013/wpsCustomData" mc:Ignorable="w14 w15 wp14">
   <w:p>
     <w:pPr>
-      <w:pStyle w:val="24"/>
+      <w:pStyle w:val="25"/>
       <w:pBdr>
         <w:bottom w:val="none" w:color="auto" w:sz="0" w:space="0"/>
       </w:pBdr>
@@ -14772,7 +14676,7 @@
 <w:hdr xmlns:wpc="http://schemas.microsoft.com/office/word/2010/wordprocessingCanvas" xmlns:mc="http://schemas.openxmlformats.org/markup-compatibility/2006" xmlns:o="urn:schemas-microsoft-com:office:office" xmlns:r="http://schemas.openxmlformats.org/officeDocument/2006/relationships" xmlns:m="http://schemas.openxmlformats.org/officeDocument/2006/math" xmlns:v="urn:schemas-microsoft-com:vml" xmlns:wp14="http://schemas.microsoft.com/office/word/2010/wordprocessingDrawing" xmlns:wp="http://schemas.openxmlformats.org/drawingml/2006/wordprocessingDrawing" xmlns:w10="urn:schemas-microsoft-com:office:word" xmlns:w="http://schemas.openxmlformats.org/wordprocessingml/2006/main" xmlns:w14="http://schemas.microsoft.com/office/word/2010/wordml" xmlns:w15="http://schemas.microsoft.com/office/word/2012/wordml" xmlns:wpg="http://schemas.microsoft.com/office/word/2010/wordprocessingGroup" xmlns:wpi="http://schemas.microsoft.com/office/word/2010/wordprocessingInk" xmlns:wne="http://schemas.microsoft.com/office/word/2006/wordml" xmlns:wps="http://schemas.microsoft.com/office/word/2010/wordprocessingShape" xmlns:wpsCustomData="http://www.wps.cn/officeDocument/2013/wpsCustomData" mc:Ignorable="w14 w15 wp14">
   <w:p>
     <w:pPr>
-      <w:pStyle w:val="24"/>
+      <w:pStyle w:val="25"/>
       <w:ind w:right="38"/>
       <w:jc w:val="both"/>
     </w:pPr>
@@ -14841,31 +14745,31 @@
     </w:r>
     <w:r>
       <w:rPr>
-        <w:rStyle w:val="37"/>
+        <w:rStyle w:val="36"/>
       </w:rPr>
       <w:fldChar w:fldCharType="begin"/>
     </w:r>
     <w:r>
       <w:rPr>
-        <w:rStyle w:val="37"/>
+        <w:rStyle w:val="36"/>
       </w:rPr>
       <w:instrText xml:space="preserve"> PAGE </w:instrText>
     </w:r>
     <w:r>
       <w:rPr>
-        <w:rStyle w:val="37"/>
+        <w:rStyle w:val="36"/>
       </w:rPr>
       <w:fldChar w:fldCharType="separate"/>
     </w:r>
     <w:r>
       <w:rPr>
-        <w:rStyle w:val="37"/>
+        <w:rStyle w:val="36"/>
       </w:rPr>
       <w:t>26</w:t>
     </w:r>
     <w:r>
       <w:rPr>
-        <w:rStyle w:val="37"/>
+        <w:rStyle w:val="36"/>
       </w:rPr>
       <w:fldChar w:fldCharType="end"/>
     </w:r>
@@ -16896,7 +16800,6 @@
     <w:lsdException w:unhideWhenUsed="0" w:uiPriority="63" w:semiHidden="0" w:name="Medium Shading 1 Accent 1"/>
     <w:lsdException w:unhideWhenUsed="0" w:uiPriority="64" w:semiHidden="0" w:name="Medium Shading 2 Accent 1"/>
     <w:lsdException w:unhideWhenUsed="0" w:uiPriority="65" w:semiHidden="0" w:name="Medium List 1 Accent 1"/>
-    <w:lsdException w:qFormat="1" w:unhideWhenUsed="0" w:uiPriority="34" w:semiHidden="0" w:name="List Paragraph"/>
     <w:lsdException w:unhideWhenUsed="0" w:uiPriority="66" w:semiHidden="0" w:name="Medium List 2 Accent 1"/>
     <w:lsdException w:unhideWhenUsed="0" w:uiPriority="67" w:semiHidden="0" w:name="Medium Grid 1 Accent 1"/>
     <w:lsdException w:unhideWhenUsed="0" w:uiPriority="68" w:semiHidden="0" w:name="Medium Grid 2 Accent 1"/>
@@ -17175,15 +17078,13 @@
       <w:lang w:val="zh-CN" w:eastAsia="zh-CN"/>
     </w:rPr>
   </w:style>
-  <w:style w:type="character" w:default="1" w:styleId="35">
+  <w:style w:type="character" w:default="1" w:styleId="34">
     <w:name w:val="Default Paragraph Font"/>
-    <w:semiHidden/>
     <w:unhideWhenUsed/>
     <w:uiPriority w:val="1"/>
   </w:style>
-  <w:style w:type="table" w:default="1" w:styleId="34">
+  <w:style w:type="table" w:default="1" w:styleId="39">
     <w:name w:val="Normal Table"/>
-    <w:semiHidden/>
     <w:unhideWhenUsed/>
     <w:qFormat/>
     <w:uiPriority w:val="99"/>
@@ -17208,6 +17109,26 @@
     </w:pPr>
   </w:style>
   <w:style w:type="paragraph" w:styleId="11">
+    <w:name w:val="annotation subject"/>
+    <w:basedOn w:val="12"/>
+    <w:next w:val="12"/>
+    <w:qFormat/>
+    <w:uiPriority w:val="0"/>
+    <w:rPr>
+      <w:b/>
+      <w:bCs/>
+    </w:rPr>
+  </w:style>
+  <w:style w:type="paragraph" w:styleId="12">
+    <w:name w:val="annotation text"/>
+    <w:basedOn w:val="1"/>
+    <w:link w:val="58"/>
+    <w:uiPriority w:val="0"/>
+    <w:pPr>
+      <w:jc w:val="left"/>
+    </w:pPr>
+  </w:style>
+  <w:style w:type="paragraph" w:styleId="13">
     <w:name w:val="toc 7"/>
     <w:basedOn w:val="1"/>
     <w:next w:val="1"/>
@@ -17222,7 +17143,7 @@
       <w:szCs w:val="18"/>
     </w:rPr>
   </w:style>
-  <w:style w:type="paragraph" w:styleId="12">
+  <w:style w:type="paragraph" w:styleId="14">
     <w:name w:val="caption"/>
     <w:basedOn w:val="1"/>
     <w:next w:val="1"/>
@@ -17239,7 +17160,7 @@
       <w:szCs w:val="24"/>
     </w:rPr>
   </w:style>
-  <w:style w:type="paragraph" w:styleId="13">
+  <w:style w:type="paragraph" w:styleId="15">
     <w:name w:val="Document Map"/>
     <w:basedOn w:val="1"/>
     <w:uiPriority w:val="0"/>
@@ -17247,16 +17168,7 @@
       <w:shd w:val="clear" w:color="auto" w:fill="000080"/>
     </w:pPr>
   </w:style>
-  <w:style w:type="paragraph" w:styleId="14">
-    <w:name w:val="annotation text"/>
-    <w:basedOn w:val="1"/>
-    <w:link w:val="58"/>
-    <w:uiPriority w:val="0"/>
-    <w:pPr>
-      <w:jc w:val="left"/>
-    </w:pPr>
-  </w:style>
-  <w:style w:type="paragraph" w:styleId="15">
+  <w:style w:type="paragraph" w:styleId="16">
     <w:name w:val="Body Text"/>
     <w:basedOn w:val="1"/>
     <w:qFormat/>
@@ -17265,7 +17177,7 @@
       <w:jc w:val="center"/>
     </w:pPr>
   </w:style>
-  <w:style w:type="paragraph" w:styleId="16">
+  <w:style w:type="paragraph" w:styleId="17">
     <w:name w:val="Body Text Indent"/>
     <w:basedOn w:val="1"/>
     <w:qFormat/>
@@ -17277,7 +17189,7 @@
       <w:rFonts w:ascii="Arial" w:hAnsi="Arial"/>
     </w:rPr>
   </w:style>
-  <w:style w:type="paragraph" w:styleId="17">
+  <w:style w:type="paragraph" w:styleId="18">
     <w:name w:val="HTML Address"/>
     <w:basedOn w:val="1"/>
     <w:uiPriority w:val="0"/>
@@ -17291,7 +17203,7 @@
       <w:szCs w:val="24"/>
     </w:rPr>
   </w:style>
-  <w:style w:type="paragraph" w:styleId="18">
+  <w:style w:type="paragraph" w:styleId="19">
     <w:name w:val="toc 5"/>
     <w:basedOn w:val="1"/>
     <w:next w:val="1"/>
@@ -17306,7 +17218,7 @@
       <w:szCs w:val="18"/>
     </w:rPr>
   </w:style>
-  <w:style w:type="paragraph" w:styleId="19">
+  <w:style w:type="paragraph" w:styleId="20">
     <w:name w:val="toc 3"/>
     <w:basedOn w:val="1"/>
     <w:next w:val="1"/>
@@ -17322,7 +17234,7 @@
       <w:sz w:val="20"/>
     </w:rPr>
   </w:style>
-  <w:style w:type="paragraph" w:styleId="20">
+  <w:style w:type="paragraph" w:styleId="21">
     <w:name w:val="toc 8"/>
     <w:basedOn w:val="1"/>
     <w:next w:val="1"/>
@@ -17337,7 +17249,7 @@
       <w:szCs w:val="18"/>
     </w:rPr>
   </w:style>
-  <w:style w:type="paragraph" w:styleId="21">
+  <w:style w:type="paragraph" w:styleId="22">
     <w:name w:val="Date"/>
     <w:basedOn w:val="1"/>
     <w:next w:val="1"/>
@@ -17346,7 +17258,7 @@
       <w:ind w:left="100"/>
     </w:pPr>
   </w:style>
-  <w:style w:type="paragraph" w:styleId="22">
+  <w:style w:type="paragraph" w:styleId="23">
     <w:name w:val="Balloon Text"/>
     <w:basedOn w:val="1"/>
     <w:uiPriority w:val="0"/>
@@ -17355,7 +17267,7 @@
       <w:szCs w:val="18"/>
     </w:rPr>
   </w:style>
-  <w:style w:type="paragraph" w:styleId="23">
+  <w:style w:type="paragraph" w:styleId="24">
     <w:name w:val="footer"/>
     <w:basedOn w:val="1"/>
     <w:link w:val="53"/>
@@ -17374,7 +17286,7 @@
       <w:sz w:val="18"/>
     </w:rPr>
   </w:style>
-  <w:style w:type="paragraph" w:styleId="24">
+  <w:style w:type="paragraph" w:styleId="25">
     <w:name w:val="header"/>
     <w:basedOn w:val="1"/>
     <w:qFormat/>
@@ -17395,7 +17307,7 @@
       <w:sz w:val="18"/>
     </w:rPr>
   </w:style>
-  <w:style w:type="paragraph" w:styleId="25">
+  <w:style w:type="paragraph" w:styleId="26">
     <w:name w:val="toc 1"/>
     <w:basedOn w:val="1"/>
     <w:next w:val="1"/>
@@ -17412,7 +17324,7 @@
       <w:sz w:val="20"/>
     </w:rPr>
   </w:style>
-  <w:style w:type="paragraph" w:styleId="26">
+  <w:style w:type="paragraph" w:styleId="27">
     <w:name w:val="toc 4"/>
     <w:basedOn w:val="1"/>
     <w:next w:val="1"/>
@@ -17427,16 +17339,16 @@
       <w:szCs w:val="18"/>
     </w:rPr>
   </w:style>
-  <w:style w:type="paragraph" w:styleId="27">
+  <w:style w:type="paragraph" w:styleId="28">
     <w:name w:val="List"/>
-    <w:basedOn w:val="15"/>
+    <w:basedOn w:val="16"/>
     <w:qFormat/>
     <w:uiPriority w:val="0"/>
     <w:rPr>
       <w:rFonts w:cs="Tahoma"/>
     </w:rPr>
   </w:style>
-  <w:style w:type="paragraph" w:styleId="28">
+  <w:style w:type="paragraph" w:styleId="29">
     <w:name w:val="toc 6"/>
     <w:basedOn w:val="1"/>
     <w:next w:val="1"/>
@@ -17451,7 +17363,7 @@
       <w:szCs w:val="18"/>
     </w:rPr>
   </w:style>
-  <w:style w:type="paragraph" w:styleId="29">
+  <w:style w:type="paragraph" w:styleId="30">
     <w:name w:val="toc 2"/>
     <w:basedOn w:val="1"/>
     <w:next w:val="1"/>
@@ -17466,7 +17378,7 @@
       <w:sz w:val="20"/>
     </w:rPr>
   </w:style>
-  <w:style w:type="paragraph" w:styleId="30">
+  <w:style w:type="paragraph" w:styleId="31">
     <w:name w:val="toc 9"/>
     <w:basedOn w:val="1"/>
     <w:next w:val="1"/>
@@ -17481,10 +17393,9 @@
       <w:szCs w:val="18"/>
     </w:rPr>
   </w:style>
-  <w:style w:type="paragraph" w:styleId="31">
+  <w:style w:type="paragraph" w:styleId="32">
     <w:name w:val="Normal (Web)"/>
     <w:basedOn w:val="1"/>
-    <w:semiHidden/>
     <w:unhideWhenUsed/>
     <w:uiPriority w:val="99"/>
     <w:pPr>
@@ -17500,10 +17411,10 @@
       <w:lang w:eastAsia="zh-CN"/>
     </w:rPr>
   </w:style>
-  <w:style w:type="paragraph" w:styleId="32">
+  <w:style w:type="paragraph" w:styleId="33">
     <w:name w:val="Title"/>
     <w:basedOn w:val="1"/>
-    <w:next w:val="15"/>
+    <w:next w:val="16"/>
     <w:qFormat/>
     <w:uiPriority w:val="0"/>
     <w:pPr>
@@ -17516,10 +17427,8 @@
       <w:szCs w:val="28"/>
     </w:rPr>
   </w:style>
-  <w:style w:type="paragraph" w:styleId="33">
-    <w:name w:val="annotation subject"/>
-    <w:basedOn w:val="14"/>
-    <w:next w:val="14"/>
+  <w:style w:type="character" w:styleId="35">
+    <w:name w:val="Strong"/>
     <w:qFormat/>
     <w:uiPriority w:val="0"/>
     <w:rPr>
@@ -17528,24 +17437,14 @@
     </w:rPr>
   </w:style>
   <w:style w:type="character" w:styleId="36">
-    <w:name w:val="Strong"/>
-    <w:qFormat/>
-    <w:uiPriority w:val="0"/>
-    <w:rPr>
-      <w:b/>
-      <w:bCs/>
-    </w:rPr>
-  </w:style>
-  <w:style w:type="character" w:styleId="37">
     <w:name w:val="page number"/>
-    <w:basedOn w:val="35"/>
+    <w:basedOn w:val="34"/>
     <w:qFormat/>
     <w:uiPriority w:val="0"/>
   </w:style>
-  <w:style w:type="character" w:styleId="38">
+  <w:style w:type="character" w:styleId="37">
     <w:name w:val="Hyperlink"/>
-    <w:basedOn w:val="35"/>
-    <w:semiHidden/>
+    <w:basedOn w:val="34"/>
     <w:unhideWhenUsed/>
     <w:uiPriority w:val="99"/>
     <w:rPr>
@@ -17553,7 +17452,7 @@
       <w:u w:val="single"/>
     </w:rPr>
   </w:style>
-  <w:style w:type="character" w:styleId="39">
+  <w:style w:type="character" w:styleId="38">
     <w:name w:val="annotation reference"/>
     <w:qFormat/>
     <w:uiPriority w:val="0"/>
@@ -17719,7 +17618,7 @@
   </w:style>
   <w:style w:type="character" w:customStyle="1" w:styleId="53">
     <w:name w:val="页脚 Char"/>
-    <w:link w:val="23"/>
+    <w:link w:val="24"/>
     <w:uiPriority w:val="0"/>
     <w:rPr>
       <w:rFonts w:eastAsia="宋体"/>
@@ -17766,13 +17665,13 @@
   </w:style>
   <w:style w:type="character" w:customStyle="1" w:styleId="57">
     <w:name w:val="apple-converted-space"/>
-    <w:basedOn w:val="35"/>
+    <w:basedOn w:val="34"/>
     <w:uiPriority w:val="0"/>
   </w:style>
   <w:style w:type="character" w:customStyle="1" w:styleId="58">
     <w:name w:val="批注文字 Char"/>
-    <w:basedOn w:val="35"/>
-    <w:link w:val="14"/>
+    <w:basedOn w:val="34"/>
+    <w:link w:val="12"/>
     <w:uiPriority w:val="0"/>
     <w:rPr>
       <w:kern w:val="1"/>
@@ -17782,17 +17681,17 @@
   </w:style>
   <w:style w:type="character" w:customStyle="1" w:styleId="59">
     <w:name w:val="mail_session_title_main"/>
-    <w:basedOn w:val="35"/>
+    <w:basedOn w:val="34"/>
     <w:uiPriority w:val="0"/>
   </w:style>
   <w:style w:type="character" w:customStyle="1" w:styleId="60">
     <w:name w:val="mail_session_title_tail"/>
-    <w:basedOn w:val="35"/>
+    <w:basedOn w:val="34"/>
     <w:uiPriority w:val="0"/>
   </w:style>
   <w:style w:type="character" w:customStyle="1" w:styleId="61">
     <w:name w:val="标题 4 Char"/>
-    <w:basedOn w:val="35"/>
+    <w:basedOn w:val="34"/>
     <w:link w:val="6"/>
     <w:uiPriority w:val="0"/>
     <w:rPr>
@@ -17806,7 +17705,7 @@
   </w:style>
   <w:style w:type="character" w:customStyle="1" w:styleId="62">
     <w:name w:val="标题 5 Char"/>
-    <w:basedOn w:val="35"/>
+    <w:basedOn w:val="34"/>
     <w:link w:val="7"/>
     <w:uiPriority w:val="0"/>
     <w:rPr>
@@ -17819,7 +17718,7 @@
   </w:style>
   <w:style w:type="character" w:customStyle="1" w:styleId="63">
     <w:name w:val="标题 7 Char"/>
-    <w:basedOn w:val="35"/>
+    <w:basedOn w:val="34"/>
     <w:link w:val="8"/>
     <w:uiPriority w:val="0"/>
     <w:rPr>
@@ -17832,7 +17731,7 @@
   </w:style>
   <w:style w:type="character" w:customStyle="1" w:styleId="64">
     <w:name w:val="标题 8 Char"/>
-    <w:basedOn w:val="35"/>
+    <w:basedOn w:val="34"/>
     <w:link w:val="9"/>
     <w:qFormat/>
     <w:uiPriority w:val="0"/>
@@ -17845,7 +17744,7 @@
   </w:style>
   <w:style w:type="character" w:customStyle="1" w:styleId="65">
     <w:name w:val="标题 9 Char"/>
-    <w:basedOn w:val="35"/>
+    <w:basedOn w:val="34"/>
     <w:link w:val="10"/>
     <w:uiPriority w:val="0"/>
     <w:rPr>
@@ -17903,7 +17802,7 @@
       <w:lang w:val="zh-CN" w:eastAsia="zh-CN"/>
     </w:rPr>
   </w:style>
-  <w:style w:type="paragraph" w:styleId="68">
+  <w:style w:type="paragraph" w:customStyle="1" w:styleId="68">
     <w:name w:val="List Paragraph"/>
     <w:basedOn w:val="1"/>
     <w:qFormat/>
@@ -17952,7 +17851,7 @@
   </w:style>
   <w:style w:type="character" w:customStyle="1" w:styleId="71">
     <w:name w:val="样式1 Char"/>
-    <w:basedOn w:val="35"/>
+    <w:basedOn w:val="34"/>
     <w:link w:val="69"/>
     <w:uiPriority w:val="0"/>
     <w:rPr>
@@ -18001,7 +17900,7 @@
         <a:sysClr val="windowText" lastClr="000000"/>
       </a:dk1>
       <a:lt1>
-        <a:sysClr val="window" lastClr="CCE8CF"/>
+        <a:sysClr val="window" lastClr="FFFFFF"/>
       </a:lt1>
       <a:dk2>
         <a:srgbClr val="1F497D"/>
@@ -18287,20 +18186,10 @@
 </s:customData>
 </file>
 
-<file path=customXml/item2.xml><?xml version="1.0" encoding="utf-8"?>
-<b:Sources xmlns:b="http://schemas.openxmlformats.org/officeDocument/2006/bibliography" xmlns="http://schemas.openxmlformats.org/officeDocument/2006/bibliography" SelectedStyle="\APA.XSL" StyleName="APA"/>
-</file>
-
 <file path=customXml/itemProps1.xml><?xml version="1.0" encoding="utf-8"?>
 <ds:datastoreItem xmlns:ds="http://schemas.openxmlformats.org/officeDocument/2006/customXml" ds:itemID="{B1977F7D-205B-4081-913C-38D41E755F92}">
   <ds:schemaRefs>
     <ds:schemaRef ds:uri="http://www.wps.cn/officeDocument/2013/wpsCustomData"/>
   </ds:schemaRefs>
 </ds:datastoreItem>
-</file>
-
-<file path=customXml/itemProps2.xml><?xml version="1.0" encoding="utf-8"?>
-<ds:datastoreItem xmlns:ds="http://schemas.openxmlformats.org/officeDocument/2006/customXml" ds:itemID="{F506BCBC-B30C-4804-93DC-9A860B1DB4B3}">
-  <ds:schemaRefs/>
-</ds:datastoreItem>
 </file>
</xml_diff>